<commit_message>
Large Scale Unit Test Deployed. Testing Environment has been proved stable and robust
</commit_message>
<xml_diff>
--- a/Docs/Test Report.docx
+++ b/Docs/Test Report.docx
@@ -598,8 +598,16 @@
           <w:ilvl w:val="0"/>
           <w:numId w:val="3"/>
         </w:numPr>
-      </w:pPr>
-      <w:r>
+        <w:rPr>
+          <w:b/>
+          <w:bCs/>
+        </w:rPr>
+      </w:pPr>
+      <w:r>
+        <w:rPr>
+          <w:b/>
+          <w:bCs/>
+        </w:rPr>
         <w:t>Brady has the issue of overlap with tachy detection</w:t>
       </w:r>
     </w:p>
@@ -610,24 +618,300 @@
           <w:ilvl w:val="0"/>
           <w:numId w:val="3"/>
         </w:numPr>
+        <w:rPr>
+          <w:b/>
+          <w:bCs/>
+        </w:rPr>
       </w:pPr>
       <w:r>
         <w:rPr>
           <w:rFonts w:hint="eastAsia"/>
+          <w:b/>
+          <w:bCs/>
         </w:rPr>
         <w:t>L</w:t>
       </w:r>
       <w:r>
+        <w:rPr>
+          <w:b/>
+          <w:bCs/>
+        </w:rPr>
         <w:t xml:space="preserve">ower Rate limit with max </w:t>
       </w:r>
       <w:r>
         <w:rPr>
           <w:rFonts w:hint="eastAsia"/>
+          <w:b/>
+          <w:bCs/>
         </w:rPr>
         <w:t>Sensor</w:t>
       </w:r>
       <w:r>
+        <w:rPr>
+          <w:b/>
+          <w:bCs/>
+        </w:rPr>
         <w:t xml:space="preserve"> Rate</w:t>
+      </w:r>
+    </w:p>
+    <w:p>
+      <w:pPr>
+        <w:rPr>
+          <w:b/>
+          <w:bCs/>
+        </w:rPr>
+      </w:pPr>
+      <w:r>
+        <w:rPr>
+          <w:noProof/>
+        </w:rPr>
+        <w:drawing>
+          <wp:inline distT="0" distB="0" distL="0" distR="0" wp14:anchorId="08C0A606" wp14:editId="479A8EB5">
+            <wp:extent cx="6858000" cy="1431925"/>
+            <wp:effectExtent l="0" t="0" r="0" b="0"/>
+            <wp:docPr id="2031819903" name="Picture 1" descr="A computer screen shot of a computer screen&#10;&#10;Description automatically generated"/>
+            <wp:cNvGraphicFramePr>
+              <a:graphicFrameLocks xmlns:a="http://schemas.openxmlformats.org/drawingml/2006/main" noChangeAspect="1"/>
+            </wp:cNvGraphicFramePr>
+            <a:graphic xmlns:a="http://schemas.openxmlformats.org/drawingml/2006/main">
+              <a:graphicData uri="http://schemas.openxmlformats.org/drawingml/2006/picture">
+                <pic:pic xmlns:pic="http://schemas.openxmlformats.org/drawingml/2006/picture">
+                  <pic:nvPicPr>
+                    <pic:cNvPr id="2031819903" name="Picture 1" descr="A computer screen shot of a computer screen&#10;&#10;Description automatically generated"/>
+                    <pic:cNvPicPr/>
+                  </pic:nvPicPr>
+                  <pic:blipFill>
+                    <a:blip r:embed="rId16"/>
+                    <a:stretch>
+                      <a:fillRect/>
+                    </a:stretch>
+                  </pic:blipFill>
+                  <pic:spPr>
+                    <a:xfrm>
+                      <a:off x="0" y="0"/>
+                      <a:ext cx="6858000" cy="1431925"/>
+                    </a:xfrm>
+                    <a:prstGeom prst="rect">
+                      <a:avLst/>
+                    </a:prstGeom>
+                  </pic:spPr>
+                </pic:pic>
+              </a:graphicData>
+            </a:graphic>
+          </wp:inline>
+        </w:drawing>
+      </w:r>
+    </w:p>
+    <w:p>
+      <w:pPr>
+        <w:rPr>
+          <w:b/>
+          <w:bCs/>
+        </w:rPr>
+      </w:pPr>
+      <w:r>
+        <w:rPr>
+          <w:noProof/>
+        </w:rPr>
+        <w:drawing>
+          <wp:inline distT="0" distB="0" distL="0" distR="0" wp14:anchorId="13473BF3" wp14:editId="795A3F61">
+            <wp:extent cx="6858000" cy="1412240"/>
+            <wp:effectExtent l="0" t="0" r="0" b="0"/>
+            <wp:docPr id="909385180" name="Picture 1" descr="A screenshot of a computer&#10;&#10;Description automatically generated"/>
+            <wp:cNvGraphicFramePr>
+              <a:graphicFrameLocks xmlns:a="http://schemas.openxmlformats.org/drawingml/2006/main" noChangeAspect="1"/>
+            </wp:cNvGraphicFramePr>
+            <a:graphic xmlns:a="http://schemas.openxmlformats.org/drawingml/2006/main">
+              <a:graphicData uri="http://schemas.openxmlformats.org/drawingml/2006/picture">
+                <pic:pic xmlns:pic="http://schemas.openxmlformats.org/drawingml/2006/picture">
+                  <pic:nvPicPr>
+                    <pic:cNvPr id="909385180" name="Picture 1" descr="A screenshot of a computer&#10;&#10;Description automatically generated"/>
+                    <pic:cNvPicPr/>
+                  </pic:nvPicPr>
+                  <pic:blipFill>
+                    <a:blip r:embed="rId17"/>
+                    <a:stretch>
+                      <a:fillRect/>
+                    </a:stretch>
+                  </pic:blipFill>
+                  <pic:spPr>
+                    <a:xfrm>
+                      <a:off x="0" y="0"/>
+                      <a:ext cx="6858000" cy="1412240"/>
+                    </a:xfrm>
+                    <a:prstGeom prst="rect">
+                      <a:avLst/>
+                    </a:prstGeom>
+                  </pic:spPr>
+                </pic:pic>
+              </a:graphicData>
+            </a:graphic>
+          </wp:inline>
+        </w:drawing>
+      </w:r>
+    </w:p>
+    <w:p>
+      <w:pPr>
+        <w:rPr>
+          <w:b/>
+          <w:bCs/>
+        </w:rPr>
+      </w:pPr>
+      <w:r>
+        <w:rPr>
+          <w:noProof/>
+        </w:rPr>
+        <w:drawing>
+          <wp:inline distT="0" distB="0" distL="0" distR="0" wp14:anchorId="592FA242" wp14:editId="634C8F14">
+            <wp:extent cx="6858000" cy="1412875"/>
+            <wp:effectExtent l="0" t="0" r="0" b="0"/>
+            <wp:docPr id="1746383017" name="Picture 1" descr="A screenshot of a computer&#10;&#10;Description automatically generated"/>
+            <wp:cNvGraphicFramePr>
+              <a:graphicFrameLocks xmlns:a="http://schemas.openxmlformats.org/drawingml/2006/main" noChangeAspect="1"/>
+            </wp:cNvGraphicFramePr>
+            <a:graphic xmlns:a="http://schemas.openxmlformats.org/drawingml/2006/main">
+              <a:graphicData uri="http://schemas.openxmlformats.org/drawingml/2006/picture">
+                <pic:pic xmlns:pic="http://schemas.openxmlformats.org/drawingml/2006/picture">
+                  <pic:nvPicPr>
+                    <pic:cNvPr id="1746383017" name="Picture 1" descr="A screenshot of a computer&#10;&#10;Description automatically generated"/>
+                    <pic:cNvPicPr/>
+                  </pic:nvPicPr>
+                  <pic:blipFill>
+                    <a:blip r:embed="rId18"/>
+                    <a:stretch>
+                      <a:fillRect/>
+                    </a:stretch>
+                  </pic:blipFill>
+                  <pic:spPr>
+                    <a:xfrm>
+                      <a:off x="0" y="0"/>
+                      <a:ext cx="6858000" cy="1412875"/>
+                    </a:xfrm>
+                    <a:prstGeom prst="rect">
+                      <a:avLst/>
+                    </a:prstGeom>
+                  </pic:spPr>
+                </pic:pic>
+              </a:graphicData>
+            </a:graphic>
+          </wp:inline>
+        </w:drawing>
+      </w:r>
+    </w:p>
+    <w:p>
+      <w:pPr>
+        <w:rPr>
+          <w:b/>
+          <w:bCs/>
+        </w:rPr>
+      </w:pPr>
+    </w:p>
+    <w:p>
+      <w:pPr>
+        <w:rPr>
+          <w:b/>
+          <w:bCs/>
+        </w:rPr>
+      </w:pPr>
+      <w:r>
+        <w:rPr>
+          <w:b/>
+          <w:bCs/>
+        </w:rPr>
+        <w:lastRenderedPageBreak/>
+        <w:t>Third L</w:t>
+      </w:r>
+      <w:r>
+        <w:rPr>
+          <w:rFonts w:hint="eastAsia"/>
+          <w:b/>
+          <w:bCs/>
+        </w:rPr>
+        <w:t>arge</w:t>
+      </w:r>
+      <w:r>
+        <w:rPr>
+          <w:b/>
+          <w:bCs/>
+        </w:rPr>
+        <w:t xml:space="preserve"> Scale Unit Test</w:t>
+      </w:r>
+      <w:r>
+        <w:rPr>
+          <w:b/>
+          <w:bCs/>
+        </w:rPr>
+        <w:br/>
+      </w:r>
+      <w:r>
+        <w:rPr>
+          <w:noProof/>
+        </w:rPr>
+        <w:drawing>
+          <wp:inline distT="0" distB="0" distL="0" distR="0" wp14:anchorId="1A2A3E14" wp14:editId="309C6644">
+            <wp:extent cx="6858000" cy="2146935"/>
+            <wp:effectExtent l="0" t="0" r="0" b="5715"/>
+            <wp:docPr id="1312987498" name="Picture 1" descr="A screenshot of a computer&#10;&#10;Description automatically generated"/>
+            <wp:cNvGraphicFramePr>
+              <a:graphicFrameLocks xmlns:a="http://schemas.openxmlformats.org/drawingml/2006/main" noChangeAspect="1"/>
+            </wp:cNvGraphicFramePr>
+            <a:graphic xmlns:a="http://schemas.openxmlformats.org/drawingml/2006/main">
+              <a:graphicData uri="http://schemas.openxmlformats.org/drawingml/2006/picture">
+                <pic:pic xmlns:pic="http://schemas.openxmlformats.org/drawingml/2006/picture">
+                  <pic:nvPicPr>
+                    <pic:cNvPr id="1312987498" name="Picture 1" descr="A screenshot of a computer&#10;&#10;Description automatically generated"/>
+                    <pic:cNvPicPr/>
+                  </pic:nvPicPr>
+                  <pic:blipFill>
+                    <a:blip r:embed="rId19"/>
+                    <a:stretch>
+                      <a:fillRect/>
+                    </a:stretch>
+                  </pic:blipFill>
+                  <pic:spPr>
+                    <a:xfrm>
+                      <a:off x="0" y="0"/>
+                      <a:ext cx="6858000" cy="2146935"/>
+                    </a:xfrm>
+                    <a:prstGeom prst="rect">
+                      <a:avLst/>
+                    </a:prstGeom>
+                  </pic:spPr>
+                </pic:pic>
+              </a:graphicData>
+            </a:graphic>
+          </wp:inline>
+        </w:drawing>
+      </w:r>
+    </w:p>
+    <w:p>
+      <w:pPr>
+        <w:rPr>
+          <w:b/>
+          <w:bCs/>
+        </w:rPr>
+      </w:pPr>
+    </w:p>
+    <w:p>
+      <w:pPr>
+        <w:rPr>
+          <w:b/>
+          <w:bCs/>
+        </w:rPr>
+      </w:pPr>
+      <w:r>
+        <w:rPr>
+          <w:b/>
+          <w:bCs/>
+        </w:rPr>
+        <w:t xml:space="preserve">Probably the cost of transmission layer failure. </w:t>
+      </w:r>
+      <w:r>
+        <w:rPr>
+          <w:b/>
+          <w:bCs/>
+        </w:rPr>
+        <w:t>All other test cases pass.</w:t>
       </w:r>
     </w:p>
     <w:sectPr>

</xml_diff>